<commit_message>
Conclusão do relatorio e ZIP
</commit_message>
<xml_diff>
--- a/docs/Relatório_Final _Projeto_Gabriel_Iuri.docx
+++ b/docs/Relatório_Final _Projeto_Gabriel_Iuri.docx
@@ -2322,29 +2322,7 @@
           <w:szCs w:val="24"/>
           <w:lang w:val="pt-PT" w:eastAsia="pt-PT"/>
         </w:rPr>
-        <w:t xml:space="preserve">PALAVRAS-CHAVE: </w:t>
-      </w:r>
-      <w:proofErr w:type="spellStart"/>
-      <w:r>
-        <w:rPr>
-          <w:rFonts w:cs="Times New Roman"/>
-          <w:color w:val="000000"/>
-          <w:sz w:val="24"/>
-          <w:szCs w:val="24"/>
-          <w:lang w:val="pt-PT" w:eastAsia="pt-PT"/>
-        </w:rPr>
-        <w:t>Ciclodias</w:t>
-      </w:r>
-      <w:proofErr w:type="spellEnd"/>
-      <w:r>
-        <w:rPr>
-          <w:rFonts w:cs="Times New Roman"/>
-          <w:color w:val="000000"/>
-          <w:sz w:val="24"/>
-          <w:szCs w:val="24"/>
-          <w:lang w:val="pt-PT" w:eastAsia="pt-PT"/>
-        </w:rPr>
-        <w:t xml:space="preserve">, ciclismo, </w:t>
+        <w:t xml:space="preserve">PALAVRAS-CHAVE: Ciclodias, ciclismo, </w:t>
       </w:r>
       <w:proofErr w:type="spellStart"/>
       <w:r>
@@ -5809,20 +5787,10 @@
       <w:pPr>
         <w:spacing w:before="120" w:after="120" w:line="360" w:lineRule="auto"/>
         <w:rPr>
-          <w:rStyle w:val="Hiperligao"/>
           <w:noProof/>
-        </w:rPr>
-      </w:pPr>
-      <w:r>
-        <w:rPr>
-          <w:rStyle w:val="Hiperligao"/>
-          <w:noProof/>
-        </w:rPr>
-        <w:fldChar w:fldCharType="end"/>
-      </w:r>
-    </w:p>
-    <w:p>
-      <w:pPr>
+          <w:color w:val="0000FF"/>
+          <w:u w:val="single"/>
+        </w:rPr>
         <w:sectPr>
           <w:headerReference w:type="even" r:id="rId32"/>
           <w:headerReference w:type="default" r:id="rId33"/>
@@ -5836,6 +5804,13 @@
           <w:titlePg/>
         </w:sectPr>
       </w:pPr>
+      <w:r>
+        <w:rPr>
+          <w:rStyle w:val="Hiperligao"/>
+          <w:noProof/>
+        </w:rPr>
+        <w:fldChar w:fldCharType="end"/>
+      </w:r>
     </w:p>
     <w:p>
       <w:pPr>
@@ -5866,11 +5841,6 @@
         </w:rPr>
         <w:t>[Esta é sempre a página 1.]</w:t>
       </w:r>
-    </w:p>
-    <w:p>
-      <w:pPr>
-        <w:pStyle w:val="Ttulo1"/>
-      </w:pPr>
       <w:r>
         <w:br w:type="page"/>
       </w:r>
@@ -5924,7 +5894,23 @@
           <w:sz w:val="24"/>
           <w:lang w:val="pt-PT"/>
         </w:rPr>
-        <w:t xml:space="preserve">No âmbito da unidade curricular de Projeto de Sistemas de Informação, este documento serve para contextualizar o projeto, explicar a metodologia escolhida e a arquitetura do sistema, tanto do website, como da aplicação Android. Ainda explicamos como foi feita a gestão do projeto, ou seja, como foram divididas as tarefas entre os membros do grupo, e </w:t>
+        <w:t>No âmbito da unidade curricular de Projeto e</w:t>
+      </w:r>
+      <w:r>
+        <w:rPr>
+          <w:color w:val="000000"/>
+          <w:sz w:val="24"/>
+          <w:lang w:val="pt-PT"/>
+        </w:rPr>
+        <w:t>m</w:t>
+      </w:r>
+      <w:r>
+        <w:rPr>
+          <w:color w:val="000000"/>
+          <w:sz w:val="24"/>
+          <w:lang w:val="pt-PT"/>
+        </w:rPr>
+        <w:t xml:space="preserve"> Sistemas de Informação, este documento serve para contextualizar o projeto, explicar a metodologia escolhida e a arquitetura do sistema, tanto do website, como da aplicação Android. Ainda explicamos como foi feita a gestão do projeto, ou seja, como foram divididas as tarefas entre os membros do grupo, e </w:t>
       </w:r>
       <w:r>
         <w:rPr>
@@ -11509,7 +11495,23 @@
           <w:sz w:val="24"/>
           <w:lang w:val="pt-PT"/>
         </w:rPr>
-        <w:t>ermitir ao utilizador realizar um treino tanto em modo online como modo offline fazendo a sincronização dos treinos assim que houver Internet;</w:t>
+        <w:t>ermitir ao utilizador realizar um treino tanto em modo online como modo offline</w:t>
+      </w:r>
+      <w:r>
+        <w:rPr>
+          <w:color w:val="000000"/>
+          <w:sz w:val="24"/>
+          <w:lang w:val="pt-PT"/>
+        </w:rPr>
+        <w:t>,</w:t>
+      </w:r>
+      <w:r>
+        <w:rPr>
+          <w:color w:val="000000"/>
+          <w:sz w:val="24"/>
+          <w:lang w:val="pt-PT"/>
+        </w:rPr>
+        <w:t xml:space="preserve"> fazendo a sincronização dos treinos assim que houver Internet;</w:t>
       </w:r>
     </w:p>
     <w:p>
@@ -14828,18 +14830,29 @@
           <w:sz w:val="24"/>
           <w:lang w:val="en-US"/>
         </w:rPr>
-        <w:t>- String “username</w:t>
-      </w:r>
-      <w:proofErr w:type="gramStart"/>
-      <w:r>
+        <w:t>- String “username”;</w:t>
+      </w:r>
+    </w:p>
+    <w:p>
+      <w:pPr>
+        <w:pStyle w:val="PargrafodaLista"/>
+        <w:spacing w:before="120" w:after="120" w:line="360" w:lineRule="auto"/>
+        <w:ind w:left="1440" w:firstLine="360"/>
+        <w:jc w:val="both"/>
         <w:rPr>
           <w:color w:val="000000"/>
           <w:sz w:val="24"/>
           <w:lang w:val="en-US"/>
         </w:rPr>
-        <w:t>”;</w:t>
-      </w:r>
-      <w:proofErr w:type="gramEnd"/>
+      </w:pPr>
+      <w:r>
+        <w:rPr>
+          <w:color w:val="000000"/>
+          <w:sz w:val="24"/>
+          <w:lang w:val="en-US"/>
+        </w:rPr>
+        <w:t>- String “email”;</w:t>
+      </w:r>
     </w:p>
     <w:p>
       <w:pPr>
@@ -14859,49 +14872,8 @@
           <w:sz w:val="24"/>
           <w:lang w:val="en-US"/>
         </w:rPr>
-        <w:t>- String “email</w:t>
-      </w:r>
-      <w:proofErr w:type="gramStart"/>
-      <w:r>
-        <w:rPr>
-          <w:color w:val="000000"/>
-          <w:sz w:val="24"/>
-          <w:lang w:val="en-US"/>
-        </w:rPr>
-        <w:t>”;</w:t>
-      </w:r>
-      <w:proofErr w:type="gramEnd"/>
-    </w:p>
-    <w:p>
-      <w:pPr>
-        <w:pStyle w:val="PargrafodaLista"/>
-        <w:spacing w:before="120" w:after="120" w:line="360" w:lineRule="auto"/>
-        <w:ind w:left="1440" w:firstLine="360"/>
-        <w:jc w:val="both"/>
-        <w:rPr>
-          <w:color w:val="000000"/>
-          <w:sz w:val="24"/>
-          <w:lang w:val="en-US"/>
-        </w:rPr>
-      </w:pPr>
-      <w:r>
-        <w:rPr>
-          <w:color w:val="000000"/>
-          <w:sz w:val="24"/>
-          <w:lang w:val="en-US"/>
-        </w:rPr>
-        <w:t>- String “password</w:t>
-      </w:r>
-      <w:proofErr w:type="gramStart"/>
-      <w:r>
-        <w:rPr>
-          <w:color w:val="000000"/>
-          <w:sz w:val="24"/>
-          <w:lang w:val="en-US"/>
-        </w:rPr>
-        <w:t>”;</w:t>
-      </w:r>
-      <w:proofErr w:type="gramEnd"/>
+        <w:t>- String “password”;</w:t>
+      </w:r>
     </w:p>
     <w:p>
       <w:pPr>
@@ -15238,49 +15210,29 @@
           <w:sz w:val="24"/>
           <w:lang w:val="en-US"/>
         </w:rPr>
-        <w:t>- String “username</w:t>
-      </w:r>
-      <w:proofErr w:type="gramStart"/>
-      <w:r>
+        <w:t>- String “username”;</w:t>
+      </w:r>
+    </w:p>
+    <w:p>
+      <w:pPr>
+        <w:pStyle w:val="PargrafodaLista"/>
+        <w:spacing w:before="120" w:after="120" w:line="360" w:lineRule="auto"/>
+        <w:ind w:left="1440" w:firstLine="360"/>
+        <w:jc w:val="both"/>
         <w:rPr>
           <w:color w:val="000000"/>
           <w:sz w:val="24"/>
           <w:lang w:val="en-US"/>
         </w:rPr>
-        <w:t>”;</w:t>
-      </w:r>
-      <w:proofErr w:type="gramEnd"/>
-    </w:p>
-    <w:p>
-      <w:pPr>
-        <w:pStyle w:val="PargrafodaLista"/>
-        <w:spacing w:before="120" w:after="120" w:line="360" w:lineRule="auto"/>
-        <w:ind w:left="1440" w:firstLine="360"/>
-        <w:jc w:val="both"/>
+      </w:pPr>
+      <w:r>
         <w:rPr>
           <w:color w:val="000000"/>
           <w:sz w:val="24"/>
           <w:lang w:val="en-US"/>
         </w:rPr>
-      </w:pPr>
-      <w:r>
-        <w:rPr>
-          <w:color w:val="000000"/>
-          <w:sz w:val="24"/>
-          <w:lang w:val="en-US"/>
-        </w:rPr>
-        <w:t>- String “password</w:t>
-      </w:r>
-      <w:proofErr w:type="gramStart"/>
-      <w:r>
-        <w:rPr>
-          <w:color w:val="000000"/>
-          <w:sz w:val="24"/>
-          <w:lang w:val="en-US"/>
-        </w:rPr>
-        <w:t>”;</w:t>
-      </w:r>
-      <w:proofErr w:type="gramEnd"/>
+        <w:t>- String “password”;</w:t>
+      </w:r>
     </w:p>
     <w:p>
       <w:pPr>
@@ -18815,21 +18767,6 @@
     </w:p>
     <w:p>
       <w:pPr>
-        <w:rPr>
-          <w:rFonts w:ascii="Times New Roman" w:hAnsi="Times New Roman" w:cs="Times New Roman"/>
-          <w:b/>
-          <w:caps/>
-          <w:color w:val="000000"/>
-          <w:spacing w:val="10"/>
-          <w:kern w:val="20"/>
-          <w:sz w:val="28"/>
-          <w:szCs w:val="28"/>
-          <w:lang w:val="pt-PT"/>
-        </w:rPr>
-      </w:pPr>
-    </w:p>
-    <w:p>
-      <w:pPr>
         <w:pStyle w:val="Ttulo2"/>
         <w:numPr>
           <w:ilvl w:val="1"/>
@@ -18838,6 +18775,7 @@
       </w:pPr>
       <w:bookmarkStart w:id="99" w:name="_Toc96074515"/>
       <w:r>
+        <w:lastRenderedPageBreak/>
         <w:t>Modelo de Dados</w:t>
       </w:r>
       <w:bookmarkEnd w:id="99"/>
@@ -18908,7 +18846,7 @@
           <w:sz w:val="24"/>
           <w:lang w:val="pt-PT"/>
         </w:rPr>
-        <w:t>, desenvolvido pelo grupo. Todas estas tabelas servem para armazenar todos os dados do projeto.</w:t>
+        <w:t>, desenvolvido pelo grupo. Todas estas tabelas servem para armazenar os dados do projeto.</w:t>
       </w:r>
     </w:p>
     <w:p>
@@ -19444,7 +19382,7 @@
           <w:sz w:val="24"/>
           <w:lang w:val="pt-PT"/>
         </w:rPr>
-        <w:t>Após isso, passou-se a desenvolver o código de comunicação com a nossa API na aplicação Android, mais precisamente, os métodos de login, registo e gestão do utilizador. Logo a seguir, os métodos de criação e listagem de sessões de treinos, onde, também, se desenvolveu a funcionalidade de criação de novas sessões de treinos, sem haver acesso à Internet, com um sistema de sincronização com a nossa API, no momento que houver novamente Internet.</w:t>
+        <w:t>Após isso, passou-se a desenvolver o código de comunicação com a nossa API na aplicação Android, mais precisamente, os métodos de login, registo e gestão do utilizador. Logo a seguir, os métodos de criação e listagem de sessões de treinos, onde, também, se desenvolveu a funcionalidade de criação de novas sessões de treinos sem haver acesso à Internet, com um sistema de sincronização com a nossa API no momento que houver novamente Internet.</w:t>
       </w:r>
     </w:p>
     <w:p>
@@ -19472,25 +19410,7 @@
           <w:lang w:val="pt-PT"/>
         </w:rPr>
         <w:lastRenderedPageBreak/>
-        <w:t xml:space="preserve">estavam a ser armazenados corretamente. Também </w:t>
-      </w:r>
-      <w:proofErr w:type="gramStart"/>
-      <w:r>
-        <w:rPr>
-          <w:color w:val="000000"/>
-          <w:sz w:val="24"/>
-          <w:lang w:val="pt-PT"/>
-        </w:rPr>
-        <w:t>iniciou-se</w:t>
-      </w:r>
-      <w:proofErr w:type="gramEnd"/>
-      <w:r>
-        <w:rPr>
-          <w:color w:val="000000"/>
-          <w:sz w:val="24"/>
-          <w:lang w:val="pt-PT"/>
-        </w:rPr>
-        <w:t xml:space="preserve"> o desenvolvimento da </w:t>
+        <w:t xml:space="preserve">estavam a ser armazenados corretamente. Também iniciou-se o desenvolvimento da </w:t>
       </w:r>
       <w:proofErr w:type="spellStart"/>
       <w:r>
@@ -19932,7 +19852,39 @@
           <w:sz w:val="24"/>
           <w:lang w:val="pt-PT"/>
         </w:rPr>
-        <w:t>nformação corrigiu-se alguns bugs que fomos encontrando, atualizou-se a app com novas versões das bibliotecas</w:t>
+        <w:t xml:space="preserve">nformação corrigiu-se alguns </w:t>
+      </w:r>
+      <w:r>
+        <w:rPr>
+          <w:color w:val="000000"/>
+          <w:sz w:val="24"/>
+          <w:lang w:val="pt-PT"/>
+        </w:rPr>
+        <w:t>erros</w:t>
+      </w:r>
+      <w:r>
+        <w:rPr>
+          <w:color w:val="000000"/>
+          <w:sz w:val="24"/>
+          <w:lang w:val="pt-PT"/>
+        </w:rPr>
+        <w:t xml:space="preserve"> que fomos encontrando, atualizou-se a ap</w:t>
+      </w:r>
+      <w:r>
+        <w:rPr>
+          <w:color w:val="000000"/>
+          <w:sz w:val="24"/>
+          <w:lang w:val="pt-PT"/>
+        </w:rPr>
+        <w:t>licação</w:t>
+      </w:r>
+      <w:r>
+        <w:rPr>
+          <w:color w:val="000000"/>
+          <w:sz w:val="24"/>
+          <w:lang w:val="pt-PT"/>
+        </w:rPr>
+        <w:t xml:space="preserve"> com novas versões das bibliotecas</w:t>
       </w:r>
       <w:r>
         <w:rPr>
@@ -20027,7 +19979,23 @@
           <w:sz w:val="24"/>
           <w:lang w:val="pt-PT"/>
         </w:rPr>
-        <w:t>Para o Website o</w:t>
+        <w:t>Para o Website</w:t>
+      </w:r>
+      <w:r>
+        <w:rPr>
+          <w:color w:val="000000"/>
+          <w:sz w:val="24"/>
+          <w:lang w:val="pt-PT"/>
+        </w:rPr>
+        <w:t>,</w:t>
+      </w:r>
+      <w:r>
+        <w:rPr>
+          <w:color w:val="000000"/>
+          <w:sz w:val="24"/>
+          <w:lang w:val="pt-PT"/>
+        </w:rPr>
+        <w:t xml:space="preserve"> o</w:t>
       </w:r>
       <w:r>
         <w:rPr>
@@ -20575,23 +20543,13 @@
         </w:rPr>
         <w:t xml:space="preserve">se as funções principais do Website </w:t>
       </w:r>
-      <w:proofErr w:type="gramStart"/>
-      <w:r>
-        <w:rPr>
-          <w:color w:val="000000"/>
-          <w:sz w:val="24"/>
-          <w:lang w:val="pt-PT"/>
-        </w:rPr>
-        <w:t>mantinham-se</w:t>
-      </w:r>
-      <w:proofErr w:type="gramEnd"/>
-      <w:r>
-        <w:rPr>
-          <w:color w:val="000000"/>
-          <w:sz w:val="24"/>
-          <w:lang w:val="pt-PT"/>
-        </w:rPr>
-        <w:t xml:space="preserve"> </w:t>
+      <w:r>
+        <w:rPr>
+          <w:color w:val="000000"/>
+          <w:sz w:val="24"/>
+          <w:lang w:val="pt-PT"/>
+        </w:rPr>
+        <w:t xml:space="preserve">mantinham-se </w:t>
       </w:r>
       <w:r>
         <w:rPr>
@@ -20933,62 +20891,56 @@
           <w:lang w:val="pt-PT"/>
         </w:rPr>
       </w:pPr>
-    </w:p>
-    <w:p>
-      <w:pPr>
-        <w:spacing w:before="120" w:after="120" w:line="360" w:lineRule="auto"/>
-        <w:jc w:val="both"/>
+      <w:r>
         <w:rPr>
           <w:color w:val="000000"/>
           <w:sz w:val="24"/>
           <w:szCs w:val="24"/>
           <w:lang w:val="pt-PT"/>
         </w:rPr>
-      </w:pPr>
-      <w:r>
+        <w:t>Este foi um projeto que gostei bastante de trabalhar, já que era uma ideia que gostaria de desenvolver há bastante tempo. Foi um projeto bastante complexo, por envolver tecnologias que nunca tinha trabalhado, mas deu para adquirir novos conhecimentos em programação Android e em linguagens de programação Web. - Iuri Carrasqueiro</w:t>
+      </w:r>
+    </w:p>
+    <w:p>
+      <w:pPr>
+        <w:spacing w:before="120" w:after="120" w:line="360" w:lineRule="auto"/>
+        <w:jc w:val="both"/>
         <w:rPr>
           <w:color w:val="000000"/>
           <w:sz w:val="24"/>
           <w:szCs w:val="24"/>
           <w:lang w:val="pt-PT"/>
         </w:rPr>
-        <w:t>Este foi um projeto que gostei bastante de trabalhar, já que era uma ideia que gostaria de desenvolver há bastante tempo. Foi um projeto bastante complexo, por envolver tecnologias que nunca tinha trabalhado, mas deu para adquirir novos conhecimentos em programação Android e em linguagens de programação Web. - Iuri Carrasqueiro</w:t>
-      </w:r>
-    </w:p>
-    <w:p>
-      <w:pPr>
-        <w:spacing w:before="120" w:after="120" w:line="360" w:lineRule="auto"/>
-        <w:jc w:val="both"/>
+      </w:pPr>
+    </w:p>
+    <w:p>
+      <w:pPr>
+        <w:spacing w:before="120" w:after="120" w:line="360" w:lineRule="auto"/>
+        <w:jc w:val="both"/>
+        <w:rPr>
+          <w:color w:val="000000"/>
+          <w:sz w:val="24"/>
+          <w:lang w:val="pt-PT"/>
+        </w:rPr>
+      </w:pPr>
+      <w:r>
         <w:rPr>
           <w:color w:val="000000"/>
           <w:sz w:val="24"/>
           <w:szCs w:val="24"/>
           <w:lang w:val="pt-PT"/>
         </w:rPr>
-      </w:pPr>
-    </w:p>
-    <w:p>
-      <w:pPr>
-        <w:spacing w:before="120" w:after="120" w:line="360" w:lineRule="auto"/>
-        <w:jc w:val="both"/>
+        <w:t>Gostei de trabalhar neste projeto</w:t>
+      </w:r>
+      <w:r>
         <w:rPr>
           <w:color w:val="000000"/>
           <w:sz w:val="24"/>
           <w:szCs w:val="24"/>
           <w:lang w:val="pt-PT"/>
         </w:rPr>
-      </w:pPr>
-    </w:p>
-    <w:p>
-      <w:pPr>
-        <w:spacing w:before="120" w:after="120" w:line="360" w:lineRule="auto"/>
-        <w:jc w:val="both"/>
-        <w:rPr>
-          <w:color w:val="000000"/>
-          <w:sz w:val="24"/>
-          <w:lang w:val="pt-PT"/>
-        </w:rPr>
-      </w:pPr>
+        <w:t>.</w:t>
+      </w:r>
       <w:r>
         <w:rPr>
           <w:color w:val="000000"/>
@@ -20996,7 +20948,25 @@
           <w:szCs w:val="24"/>
           <w:lang w:val="pt-PT"/>
         </w:rPr>
-        <w:t>Gostei de trabalhar neste projeto, este envolveu manipularmos uma boa variedade de tecnologias que futuramente irão nos ser úteis, tanto para currículo como para nós como programadores. - Gabriel Silva.</w:t>
+        <w:t xml:space="preserve"> </w:t>
+      </w:r>
+      <w:r>
+        <w:rPr>
+          <w:color w:val="000000"/>
+          <w:sz w:val="24"/>
+          <w:szCs w:val="24"/>
+          <w:lang w:val="pt-PT"/>
+        </w:rPr>
+        <w:t>E</w:t>
+      </w:r>
+      <w:r>
+        <w:rPr>
+          <w:color w:val="000000"/>
+          <w:sz w:val="24"/>
+          <w:szCs w:val="24"/>
+          <w:lang w:val="pt-PT"/>
+        </w:rPr>
+        <w:t>ste envolveu manipularmos uma boa variedade de tecnologias que futuramente irão nos ser úteis, tanto para currículo como para nós como programadores. - Gabriel Silva.</w:t>
       </w:r>
       <w:r>
         <w:rPr>
@@ -21617,29 +21587,7 @@
           <w:szCs w:val="20"/>
           <w:lang w:val="pt-PT"/>
         </w:rPr>
-        <w:t xml:space="preserve">(continuação </w:t>
-      </w:r>
-      <w:proofErr w:type="gramStart"/>
-      <w:r>
-        <w:rPr>
-          <w:i/>
-          <w:iCs/>
-          <w:sz w:val="18"/>
-          <w:szCs w:val="20"/>
-          <w:lang w:val="pt-PT"/>
-        </w:rPr>
-        <w:t>da notas</w:t>
-      </w:r>
-      <w:proofErr w:type="gramEnd"/>
-      <w:r>
-        <w:rPr>
-          <w:i/>
-          <w:iCs/>
-          <w:sz w:val="18"/>
-          <w:szCs w:val="20"/>
-          <w:lang w:val="pt-PT"/>
-        </w:rPr>
-        <w:t xml:space="preserve"> de rodapé)</w:t>
+        <w:t>(continuação da notas de rodapé)</w:t>
       </w:r>
     </w:p>
   </w:footnote>

</xml_diff>